<commit_message>
Fixed numbering for CV-UNS-DEC-ENG-01229.docx
</commit_message>
<xml_diff>
--- a/docker/docmosis/templates/CV-UNS-DEC-ENG-01229.docx
+++ b/docker/docmosis/templates/CV-UNS-DEC-ENG-01229.docx
@@ -101,7 +101,6 @@
         <w:t>&lt;&lt; {</w:t>
       </w:r>
       <w:proofErr w:type="spellStart"/>
-      <w:proofErr w:type="gramStart"/>
       <w:r>
         <w:rPr>
           <w:rFonts w:ascii="Arial" w:hAnsi="Arial" w:cs="Arial"/>
@@ -119,17 +118,7 @@
           <w:bCs/>
           <w:color w:val="000000" w:themeColor="text1"/>
         </w:rPr>
-        <w:t>(</w:t>
-      </w:r>
-      <w:proofErr w:type="gramEnd"/>
-      <w:r>
-        <w:rPr>
-          <w:rFonts w:ascii="Arial" w:hAnsi="Arial" w:cs="Arial"/>
-          <w:b/>
-          <w:bCs/>
-          <w:color w:val="000000" w:themeColor="text1"/>
-        </w:rPr>
-        <w:t>$</w:t>
+        <w:t>($</w:t>
       </w:r>
       <w:proofErr w:type="spellStart"/>
       <w:r>
@@ -1041,7 +1030,6 @@
         <w:t xml:space="preserve"> {</w:t>
       </w:r>
       <w:proofErr w:type="spellStart"/>
-      <w:proofErr w:type="gramStart"/>
       <w:r>
         <w:rPr>
           <w:rFonts w:ascii="Arial" w:hAnsi="Arial" w:cs="Arial"/>
@@ -1077,7 +1065,6 @@
         <w:t>disposalHearingDisclosureOfDocumentsDJ.date</w:t>
       </w:r>
       <w:proofErr w:type="spellEnd"/>
-      <w:proofErr w:type="gramEnd"/>
       <w:r>
         <w:rPr>
           <w:rFonts w:ascii="Arial" w:hAnsi="Arial" w:cs="Arial"/>
@@ -1183,7 +1170,6 @@
         <w:t xml:space="preserve"> {</w:t>
       </w:r>
       <w:proofErr w:type="spellStart"/>
-      <w:proofErr w:type="gramStart"/>
       <w:r>
         <w:rPr>
           <w:rFonts w:ascii="Arial" w:hAnsi="Arial" w:cs="Arial"/>
@@ -1202,7 +1188,6 @@
         <w:t>(</w:t>
       </w:r>
       <w:proofErr w:type="spellStart"/>
-      <w:proofErr w:type="gramEnd"/>
       <w:r>
         <w:rPr>
           <w:rFonts w:ascii="Arial" w:hAnsi="Arial" w:cs="Arial"/>
@@ -1398,7 +1383,6 @@
         <w:t xml:space="preserve"> {</w:t>
       </w:r>
       <w:proofErr w:type="spellStart"/>
-      <w:proofErr w:type="gramStart"/>
       <w:r>
         <w:rPr>
           <w:rFonts w:ascii="Arial" w:hAnsi="Arial" w:cs="Arial"/>
@@ -1416,7 +1400,6 @@
         </w:rPr>
         <w:t>(</w:t>
       </w:r>
-      <w:proofErr w:type="gramEnd"/>
       <w:r>
         <w:rPr>
           <w:rFonts w:ascii="Arial" w:hAnsi="Arial" w:cs="Arial"/>
@@ -1550,7 +1533,6 @@
         <w:t xml:space="preserve"> {</w:t>
       </w:r>
       <w:proofErr w:type="spellStart"/>
-      <w:proofErr w:type="gramStart"/>
       <w:r>
         <w:rPr>
           <w:rFonts w:ascii="Arial" w:hAnsi="Arial" w:cs="Arial"/>
@@ -1568,7 +1550,6 @@
         </w:rPr>
         <w:t>(</w:t>
       </w:r>
-      <w:proofErr w:type="gramEnd"/>
       <w:r>
         <w:rPr>
           <w:rFonts w:ascii="Arial" w:hAnsi="Arial" w:cs="Arial"/>
@@ -1798,7 +1779,6 @@
         <w:t xml:space="preserve"> {</w:t>
       </w:r>
       <w:proofErr w:type="spellStart"/>
-      <w:proofErr w:type="gramStart"/>
       <w:r>
         <w:rPr>
           <w:rFonts w:ascii="Arial" w:hAnsi="Arial" w:cs="Arial"/>
@@ -1816,7 +1796,6 @@
         </w:rPr>
         <w:t>(</w:t>
       </w:r>
-      <w:proofErr w:type="gramEnd"/>
       <w:r>
         <w:rPr>
           <w:rFonts w:ascii="Arial" w:hAnsi="Arial" w:cs="Arial"/>
@@ -2002,7 +1981,6 @@
         <w:t xml:space="preserve"> {</w:t>
       </w:r>
       <w:proofErr w:type="spellStart"/>
-      <w:proofErr w:type="gramStart"/>
       <w:r>
         <w:rPr>
           <w:rFonts w:ascii="Arial" w:hAnsi="Arial" w:cs="Arial"/>
@@ -2036,7 +2014,6 @@
         <w:t>disposalHearingQuestionsToExpertsDJ.date</w:t>
       </w:r>
       <w:proofErr w:type="spellEnd"/>
-      <w:proofErr w:type="gramEnd"/>
       <w:r>
         <w:rPr>
           <w:rFonts w:ascii="Arial" w:hAnsi="Arial" w:cs="Arial"/>
@@ -2253,7 +2230,6 @@
         <w:t xml:space="preserve"> {</w:t>
       </w:r>
       <w:proofErr w:type="spellStart"/>
-      <w:proofErr w:type="gramStart"/>
       <w:r>
         <w:rPr>
           <w:rFonts w:ascii="Arial" w:hAnsi="Arial" w:cs="Arial"/>
@@ -2271,7 +2247,6 @@
         </w:rPr>
         <w:t>(</w:t>
       </w:r>
-      <w:proofErr w:type="gramEnd"/>
       <w:r>
         <w:rPr>
           <w:rFonts w:ascii="Arial" w:hAnsi="Arial" w:cs="Arial"/>
@@ -2406,7 +2381,6 @@
         <w:t xml:space="preserve"> {</w:t>
       </w:r>
       <w:proofErr w:type="spellStart"/>
-      <w:proofErr w:type="gramStart"/>
       <w:r>
         <w:rPr>
           <w:rFonts w:ascii="Arial" w:hAnsi="Arial" w:cs="Arial"/>
@@ -2424,7 +2398,6 @@
         </w:rPr>
         <w:t>(</w:t>
       </w:r>
-      <w:proofErr w:type="gramEnd"/>
       <w:r>
         <w:rPr>
           <w:rFonts w:ascii="Arial" w:hAnsi="Arial" w:cs="Arial"/>
@@ -2559,7 +2532,6 @@
         <w:t xml:space="preserve"> {</w:t>
       </w:r>
       <w:proofErr w:type="spellStart"/>
-      <w:proofErr w:type="gramStart"/>
       <w:r>
         <w:rPr>
           <w:rFonts w:ascii="Arial" w:hAnsi="Arial" w:cs="Arial"/>
@@ -2577,7 +2549,6 @@
         </w:rPr>
         <w:t>(</w:t>
       </w:r>
-      <w:proofErr w:type="gramEnd"/>
       <w:r>
         <w:rPr>
           <w:rFonts w:ascii="Arial" w:hAnsi="Arial" w:cs="Arial"/>
@@ -2733,7 +2704,7 @@
         <w:pStyle w:val="ListParagraph"/>
         <w:numPr>
           <w:ilvl w:val="0"/>
-          <w:numId w:val="4"/>
+          <w:numId w:val="1"/>
         </w:numPr>
         <w:rPr>
           <w:rFonts w:ascii="Arial" w:hAnsi="Arial" w:cs="Arial"/>
@@ -2784,7 +2755,6 @@
         <w:t>&lt;&lt; {</w:t>
       </w:r>
       <w:proofErr w:type="spellStart"/>
-      <w:proofErr w:type="gramStart"/>
       <w:r>
         <w:rPr>
           <w:rFonts w:ascii="Arial" w:hAnsi="Arial" w:cs="Arial"/>
@@ -2803,7 +2773,6 @@
         <w:t>(</w:t>
       </w:r>
       <w:proofErr w:type="spellStart"/>
-      <w:proofErr w:type="gramEnd"/>
       <w:r>
         <w:rPr>
           <w:rFonts w:ascii="Arial" w:hAnsi="Arial" w:cs="Arial"/>
@@ -2904,7 +2873,7 @@
         <w:pStyle w:val="ListParagraph"/>
         <w:numPr>
           <w:ilvl w:val="0"/>
-          <w:numId w:val="4"/>
+          <w:numId w:val="1"/>
         </w:numPr>
         <w:spacing w:before="100" w:beforeAutospacing="1" w:after="100" w:afterAutospacing="1" w:line="240" w:lineRule="auto"/>
         <w:rPr>
@@ -3177,9 +3146,8 @@
         <w:pStyle w:val="ListParagraph"/>
         <w:numPr>
           <w:ilvl w:val="0"/>
-          <w:numId w:val="4"/>
+          <w:numId w:val="1"/>
         </w:numPr>
-        <w:ind w:left="851" w:hanging="491"/>
         <w:rPr>
           <w:rFonts w:ascii="Arial" w:hAnsi="Arial" w:cs="Arial"/>
         </w:rPr>
@@ -3329,32 +3297,17 @@
         <w:pStyle w:val="ListParagraph"/>
         <w:numPr>
           <w:ilvl w:val="0"/>
-          <w:numId w:val="4"/>
+          <w:numId w:val="1"/>
         </w:numPr>
-        <w:ind w:left="851" w:hanging="491"/>
-        <w:rPr>
-          <w:rFonts w:ascii="Arial" w:hAnsi="Arial" w:cs="Arial"/>
-        </w:rPr>
-      </w:pPr>
-      <w:r>
-        <w:rPr>
-          <w:rFonts w:ascii="Arial" w:hAnsi="Arial" w:cs="Arial"/>
-        </w:rPr>
-        <w:t xml:space="preserve">Each party must inform the court immediately if the case is settled, </w:t>
-      </w:r>
-      <w:proofErr w:type="gramStart"/>
-      <w:r>
-        <w:rPr>
-          <w:rFonts w:ascii="Arial" w:hAnsi="Arial" w:cs="Arial"/>
-        </w:rPr>
-        <w:t>whether or not</w:t>
-      </w:r>
-      <w:proofErr w:type="gramEnd"/>
-      <w:r>
-        <w:rPr>
-          <w:rFonts w:ascii="Arial" w:hAnsi="Arial" w:cs="Arial"/>
-        </w:rPr>
-        <w:t xml:space="preserve"> it is then possible to file upload a draft consent order to give effect to their agreement.</w:t>
+        <w:rPr>
+          <w:rFonts w:ascii="Arial" w:hAnsi="Arial" w:cs="Arial"/>
+        </w:rPr>
+      </w:pPr>
+      <w:r>
+        <w:rPr>
+          <w:rFonts w:ascii="Arial" w:hAnsi="Arial" w:cs="Arial"/>
+        </w:rPr>
+        <w:t>Each party must inform the court immediately if the case is settled, whether or not it is then possible to file upload a draft consent order to give effect to their agreement.</w:t>
       </w:r>
     </w:p>
     <w:p>
@@ -3442,9 +3395,8 @@
         <w:pStyle w:val="ListParagraph"/>
         <w:numPr>
           <w:ilvl w:val="0"/>
-          <w:numId w:val="4"/>
+          <w:numId w:val="1"/>
         </w:numPr>
-        <w:ind w:left="851" w:hanging="491"/>
         <w:rPr>
           <w:rFonts w:ascii="Arial" w:hAnsi="Arial" w:cs="Arial"/>
         </w:rPr>
@@ -3523,9 +3475,8 @@
         <w:pStyle w:val="ListParagraph"/>
         <w:numPr>
           <w:ilvl w:val="0"/>
-          <w:numId w:val="4"/>
+          <w:numId w:val="1"/>
         </w:numPr>
-        <w:ind w:left="851" w:hanging="491"/>
         <w:rPr>
           <w:rFonts w:ascii="Arial" w:hAnsi="Arial" w:cs="Arial"/>
         </w:rPr>
@@ -3693,7 +3644,6 @@
         <w:t>&lt;&lt;</w:t>
       </w:r>
       <w:proofErr w:type="spellStart"/>
-      <w:proofErr w:type="gramStart"/>
       <w:r>
         <w:rPr>
           <w:rFonts w:ascii="Arial" w:hAnsi="Arial" w:cs="Arial"/>
@@ -3704,7 +3654,6 @@
         <w:t>value.directionComment</w:t>
       </w:r>
       <w:proofErr w:type="spellEnd"/>
-      <w:proofErr w:type="gramEnd"/>
       <w:r>
         <w:rPr>
           <w:rFonts w:ascii="Arial" w:hAnsi="Arial" w:cs="Arial"/>
@@ -3926,7 +3875,6 @@
               <v:path gradientshapeok="t" o:connecttype="rect"/>
             </v:shapetype>
             <v:shape id="Text Box 2" o:spid="_x0000_s1026" type="#_x0000_t202" alt="Classification: Controlled" style="position:absolute;margin-left:0;margin-top:.05pt;width:34.95pt;height:34.95pt;z-index:251659264;visibility:visible;mso-wrap-style:none;mso-wrap-distance-left:0;mso-wrap-distance-top:0;mso-wrap-distance-right:0;mso-wrap-distance-bottom:0;mso-position-horizontal:left;mso-position-horizontal-relative:left-margin-area;mso-position-vertical:absolute;mso-position-vertical-relative:text;v-text-anchor:top" o:gfxdata="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" filled="f" stroked="f">
-              <v:fill o:detectmouseclick="t"/>
               <v:textbox style="mso-fit-shape-to-text:t" inset="5pt,0,0,0">
                 <w:txbxContent>
                   <w:p>
@@ -4055,7 +4003,6 @@
               <v:path gradientshapeok="t" o:connecttype="rect"/>
             </v:shapetype>
             <v:shape id="Text Box 3" o:spid="_x0000_s1027" type="#_x0000_t202" alt="Classification: Controlled" style="position:absolute;margin-left:0;margin-top:.05pt;width:34.95pt;height:34.95pt;z-index:251660288;visibility:visible;mso-wrap-style:none;mso-wrap-distance-left:0;mso-wrap-distance-top:0;mso-wrap-distance-right:0;mso-wrap-distance-bottom:0;mso-position-horizontal:left;mso-position-horizontal-relative:left-margin-area;mso-position-vertical:absolute;mso-position-vertical-relative:text;v-text-anchor:top" o:gfxdata="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" filled="f" stroked="f">
-              <v:fill o:detectmouseclick="t"/>
               <v:textbox style="mso-fit-shape-to-text:t" inset="5pt,0,0,0">
                 <w:txbxContent>
                   <w:p>
@@ -4184,7 +4131,6 @@
               <v:path gradientshapeok="t" o:connecttype="rect"/>
             </v:shapetype>
             <v:shape id="Text Box 1" o:spid="_x0000_s1028" type="#_x0000_t202" alt="Classification: Controlled" style="position:absolute;margin-left:0;margin-top:.05pt;width:34.95pt;height:34.95pt;z-index:251658240;visibility:visible;mso-wrap-style:none;mso-wrap-distance-left:0;mso-wrap-distance-top:0;mso-wrap-distance-right:0;mso-wrap-distance-bottom:0;mso-position-horizontal:left;mso-position-horizontal-relative:left-margin-area;mso-position-vertical:absolute;mso-position-vertical-relative:text;v-text-anchor:top" o:gfxdata="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" filled="f" stroked="f">
-              <v:fill o:detectmouseclick="t"/>
               <v:textbox style="mso-fit-shape-to-text:t" inset="5pt,0,0,0">
                 <w:txbxContent>
                   <w:p>
@@ -4523,7 +4469,7 @@
   <w:abstractNum w:abstractNumId="3" w15:restartNumberingAfterBreak="0">
     <w:nsid w:val="675A3587"/>
     <w:multiLevelType w:val="hybridMultilevel"/>
-    <w:tmpl w:val="8A660DDA"/>
+    <w:tmpl w:val="27229C4C"/>
     <w:lvl w:ilvl="0" w:tplc="CC3243C0">
       <w:start w:val="1"/>
       <w:numFmt w:val="decimal"/>
@@ -5479,6 +5425,24 @@
 </file>
 
 <file path=customXml/item1.xml><?xml version="1.0" encoding="utf-8"?>
+<p:properties xmlns:p="http://schemas.microsoft.com/office/2006/metadata/properties" xmlns:xsi="http://www.w3.org/2001/XMLSchema-instance" xmlns:pc="http://schemas.microsoft.com/office/infopath/2007/PartnerControls">
+  <documentManagement>
+    <Stage xmlns="f336f4fe-8719-4ea2-b5d6-29b3a580aeb4">In Approval</Stage>
+    <Next_x0020_Stage xmlns="f336f4fe-8719-4ea2-b5d6-29b3a580aeb4">ApproveOrReject</Next_x0020_Stage>
+    <Admin_x0020_Action xmlns="f336f4fe-8719-4ea2-b5d6-29b3a580aeb4" xsi:nil="true"/>
+    <Template_x0020_Category xmlns="f336f4fe-8719-4ea2-b5d6-29b3a580aeb4">Decision Order - DEC</Template_x0020_Category>
+    <Action xmlns="f336f4fe-8719-4ea2-b5d6-29b3a580aeb4" xsi:nil="true"/>
+    <Purpose1 xmlns="f336f4fe-8719-4ea2-b5d6-29b3a580aeb4">CIV-6658: updating trial doc CIV-UNS-DEC-ENG-1200</Purpose1>
+    <Template_x0020_Language xmlns="f336f4fe-8719-4ea2-b5d6-29b3a580aeb4">English - ENG</Template_x0020_Language>
+    <Rename xmlns="f336f4fe-8719-4ea2-b5d6-29b3a580aeb4">true</Rename>
+    <Tornado_x0020_Filename xmlns="f336f4fe-8719-4ea2-b5d6-29b3a580aeb4" xsi:nil="true"/>
+    <Approval_x0020_Request_x0020_Comment xmlns="f336f4fe-8719-4ea2-b5d6-29b3a580aeb4">CIV-6658: Updating DJ trial doc CVUNS-DEC-ENG-01200</Approval_x0020_Request_x0020_Comment>
+    <Publication_x0020_Date xmlns="f336f4fe-8719-4ea2-b5d6-29b3a580aeb4">2022-07-24T23:00:00+00:00</Publication_x0020_Date>
+  </documentManagement>
+</p:properties>
+</file>
+
+<file path=customXml/item2.xml><?xml version="1.0" encoding="utf-8"?>
 <ct:contentTypeSchema xmlns:ct="http://schemas.microsoft.com/office/2006/metadata/contentType" xmlns:ma="http://schemas.microsoft.com/office/2006/metadata/properties/metaAttributes" ct:_="" ma:_="" ma:contentTypeName="_CtTemplate" ma:contentTypeID="0x01010064A5FDCCFB03F540B94405305D7DE14F00A4F8B82F7CEF57469A8FE5CEAB7A0EE0" ma:contentTypeVersion="54" ma:contentTypeDescription="Part of Template Management with Site Columns representing custom attributes." ma:contentTypeScope="" ma:versionID="c2ae9af6f2d07f5c87e529250672afb5">
   <xsd:schema xmlns:xsd="http://www.w3.org/2001/XMLSchema" xmlns:xs="http://www.w3.org/2001/XMLSchema" xmlns:p="http://schemas.microsoft.com/office/2006/metadata/properties" xmlns:ns2="f336f4fe-8719-4ea2-b5d6-29b3a580aeb4" xmlns:ns3="b57b892a-dd61-4bba-b372-a8d93da2c7e6" targetNamespace="http://schemas.microsoft.com/office/2006/metadata/properties" ma:root="true" ma:fieldsID="5cc5ae0d05cbe82a12e0833457866b27" ns2:_="" ns3:_="">
     <xsd:import namespace="f336f4fe-8719-4ea2-b5d6-29b3a580aeb4"/>
@@ -5794,24 +5758,6 @@
 </ct:contentTypeSchema>
 </file>
 
-<file path=customXml/item2.xml><?xml version="1.0" encoding="utf-8"?>
-<p:properties xmlns:p="http://schemas.microsoft.com/office/2006/metadata/properties" xmlns:xsi="http://www.w3.org/2001/XMLSchema-instance" xmlns:pc="http://schemas.microsoft.com/office/infopath/2007/PartnerControls">
-  <documentManagement>
-    <Stage xmlns="f336f4fe-8719-4ea2-b5d6-29b3a580aeb4">In Approval</Stage>
-    <Next_x0020_Stage xmlns="f336f4fe-8719-4ea2-b5d6-29b3a580aeb4">ApproveOrReject</Next_x0020_Stage>
-    <Admin_x0020_Action xmlns="f336f4fe-8719-4ea2-b5d6-29b3a580aeb4" xsi:nil="true"/>
-    <Template_x0020_Category xmlns="f336f4fe-8719-4ea2-b5d6-29b3a580aeb4">Decision Order - DEC</Template_x0020_Category>
-    <Action xmlns="f336f4fe-8719-4ea2-b5d6-29b3a580aeb4" xsi:nil="true"/>
-    <Purpose1 xmlns="f336f4fe-8719-4ea2-b5d6-29b3a580aeb4">CIV-6658: updating trial doc CIV-UNS-DEC-ENG-1200</Purpose1>
-    <Template_x0020_Language xmlns="f336f4fe-8719-4ea2-b5d6-29b3a580aeb4">English - ENG</Template_x0020_Language>
-    <Rename xmlns="f336f4fe-8719-4ea2-b5d6-29b3a580aeb4">true</Rename>
-    <Tornado_x0020_Filename xmlns="f336f4fe-8719-4ea2-b5d6-29b3a580aeb4" xsi:nil="true"/>
-    <Approval_x0020_Request_x0020_Comment xmlns="f336f4fe-8719-4ea2-b5d6-29b3a580aeb4">CIV-6658: Updating DJ trial doc CVUNS-DEC-ENG-01200</Approval_x0020_Request_x0020_Comment>
-    <Publication_x0020_Date xmlns="f336f4fe-8719-4ea2-b5d6-29b3a580aeb4">2022-07-24T23:00:00+00:00</Publication_x0020_Date>
-  </documentManagement>
-</p:properties>
-</file>
-
 <file path=customXml/item3.xml><?xml version="1.0" encoding="utf-8"?>
 <?mso-contentType ?>
 <FormTemplates xmlns="http://schemas.microsoft.com/sharepoint/v3/contenttype/forms">
@@ -5822,6 +5768,16 @@
 </file>
 
 <file path=customXml/itemProps1.xml><?xml version="1.0" encoding="utf-8"?>
+<ds:datastoreItem xmlns:ds="http://schemas.openxmlformats.org/officeDocument/2006/customXml" ds:itemID="{D3658183-99E4-4DA2-A5DA-5424AE725610}">
+  <ds:schemaRefs>
+    <ds:schemaRef ds:uri="http://schemas.microsoft.com/office/2006/metadata/properties"/>
+    <ds:schemaRef ds:uri="http://schemas.microsoft.com/office/infopath/2007/PartnerControls"/>
+    <ds:schemaRef ds:uri="f336f4fe-8719-4ea2-b5d6-29b3a580aeb4"/>
+  </ds:schemaRefs>
+</ds:datastoreItem>
+</file>
+
+<file path=customXml/itemProps2.xml><?xml version="1.0" encoding="utf-8"?>
 <ds:datastoreItem xmlns:ds="http://schemas.openxmlformats.org/officeDocument/2006/customXml" ds:itemID="{0E5348F3-BD7B-48C0-9419-A8499C840C19}">
   <ds:schemaRefs>
     <ds:schemaRef ds:uri="http://schemas.microsoft.com/office/2006/metadata/contentType"/>
@@ -5840,16 +5796,6 @@
 </ds:datastoreItem>
 </file>
 
-<file path=customXml/itemProps2.xml><?xml version="1.0" encoding="utf-8"?>
-<ds:datastoreItem xmlns:ds="http://schemas.openxmlformats.org/officeDocument/2006/customXml" ds:itemID="{D3658183-99E4-4DA2-A5DA-5424AE725610}">
-  <ds:schemaRefs>
-    <ds:schemaRef ds:uri="http://schemas.microsoft.com/office/2006/metadata/properties"/>
-    <ds:schemaRef ds:uri="http://schemas.microsoft.com/office/infopath/2007/PartnerControls"/>
-    <ds:schemaRef ds:uri="f336f4fe-8719-4ea2-b5d6-29b3a580aeb4"/>
-  </ds:schemaRefs>
-</ds:datastoreItem>
-</file>
-
 <file path=customXml/itemProps3.xml><?xml version="1.0" encoding="utf-8"?>
 <ds:datastoreItem xmlns:ds="http://schemas.openxmlformats.org/officeDocument/2006/customXml" ds:itemID="{E9247418-8373-42A0-A0EF-D23AD904819C}">
   <ds:schemaRefs>

</xml_diff>